<commit_message>
what is use case?
</commit_message>
<xml_diff>
--- a/use case.docx
+++ b/use case.docx
@@ -78,7 +78,17 @@
           <w:szCs w:val="26"/>
           <w:shd w:val="clear" w:color="auto" w:fill="FFFFFF"/>
         </w:rPr>
-        <w:t>A use case is a methodology used in system analysis to identify, clarify, and organize system requirements. The use case is made up of a set of possible sequences of interactions between systems and users in a particular environment and related to a particular goal. It consists of a group of elements (for example, classes and interfaces) that can be used together in a way that will have an effect larger than the sum of the separate elements combined. The use case should contain all system activities that have significance to the users. A use case can be thought of as a collection of possible scenarios related to a particular goal, indeed, the use case and goal are sometimes considered to be synonymous.</w:t>
+        <w:t xml:space="preserve">A </w:t>
+      </w:r>
+      <w:r>
+        <w:rPr>
+          <w:rFonts w:ascii="Helvetica" w:hAnsi="Helvetica" w:cs="Helvetica"/>
+          <w:color w:val="000000" w:themeColor="text1"/>
+          <w:sz w:val="26"/>
+          <w:szCs w:val="26"/>
+          <w:shd w:val="clear" w:color="auto" w:fill="FFFFFF"/>
+        </w:rPr>
+        <w:t>use case is a methodology used in system analysis to identify, clarify, and organize system requirements. The use case is made up of a set of possible sequences of interactions between systems and users in a particular environment and related to a particular goal. It consists of a group of elements (for example, classes and interfaces) that can be used together in a way that will have an effect larger than the sum of the separate elements combined. The use case should contain all system activities that have significance to the users. A use case can be thought of as a collection of possible scenarios related to a particular goal, indeed, the use case and goal are sometimes considered to be synonymous.</w:t>
       </w:r>
     </w:p>
     <w:p>
@@ -802,6 +812,7 @@
   <w:style w:type="paragraph" w:default="1" w:styleId="Normal">
     <w:name w:val="Normal"/>
     <w:qFormat/>
+    <w:rsid w:val="00406D4A"/>
   </w:style>
   <w:style w:type="paragraph" w:styleId="Heading2">
     <w:name w:val="heading 2"/>

</xml_diff>